<commit_message>
Criar tela de detalhes do produto
Criar uma página html para exibir os detalhes do produto.
</commit_message>
<xml_diff>
--- a/docs/wireframe.docx
+++ b/docs/wireframe.docx
@@ -3,33 +3,75 @@
 <w:document xmlns:wpc="http://schemas.microsoft.com/office/word/2010/wordprocessingCanvas" xmlns:cx="http://schemas.microsoft.com/office/drawing/2014/chartex" xmlns:cx1="http://schemas.microsoft.com/office/drawing/2015/9/8/chartex" xmlns:cx2="http://schemas.microsoft.com/office/drawing/2015/10/21/chartex" xmlns:cx3="http://schemas.microsoft.com/office/drawing/2016/5/9/chartex" xmlns:cx4="http://schemas.microsoft.com/office/drawing/2016/5/10/chartex" xmlns:cx5="http://schemas.microsoft.com/office/drawing/2016/5/11/chartex" xmlns:cx6="http://schemas.microsoft.com/office/drawing/2016/5/12/chartex" xmlns:cx7="http://schemas.microsoft.com/office/drawing/2016/5/13/chartex" xmlns:cx8="http://schemas.microsoft.com/office/drawing/2016/5/14/chartex" xmlns:mc="http://schemas.openxmlformats.org/markup-compatibility/2006" xmlns:aink="http://schemas.microsoft.com/office/drawing/2016/ink" xmlns:am3d="http://schemas.microsoft.com/office/drawing/2017/model3d" xmlns:o="urn:schemas-microsoft-com:office:office" xmlns:r="http://schemas.openxmlformats.org/officeDocument/2006/relationships" xmlns:m="http://schemas.openxmlformats.org/officeDocument/2006/math" xmlns:v="urn:schemas-microsoft-com:vml" xmlns:wp14="http://schemas.microsoft.com/office/word/2010/wordprocessingDrawing" xmlns:wp="http://schemas.openxmlformats.org/drawingml/2006/wordprocessingDrawing" xmlns:w10="urn:schemas-microsoft-com:office:word" xmlns:w="http://schemas.openxmlformats.org/wordprocessingml/2006/main" xmlns:w14="http://schemas.microsoft.com/office/word/2010/wordml" xmlns:w15="http://schemas.microsoft.com/office/word/2012/wordml" xmlns:w16cid="http://schemas.microsoft.com/office/word/2016/wordml/cid" xmlns:w16se="http://schemas.microsoft.com/office/word/2015/wordml/symex" xmlns:wpg="http://schemas.microsoft.com/office/word/2010/wordprocessingGroup" xmlns:wpi="http://schemas.microsoft.com/office/word/2010/wordprocessingInk" xmlns:wne="http://schemas.microsoft.com/office/word/2006/wordml" xmlns:wps="http://schemas.microsoft.com/office/word/2010/wordprocessingShape" mc:Ignorable="w14 w15 w16se w16cid wp14">
   <w:body>
     <w:p/>
-    <w:p/>
-    <w:p/>
-    <w:p/>
-    <w:p/>
-    <w:p/>
     <w:p>
       <w:pPr>
         <w:pStyle w:val="Ttulo1"/>
       </w:pPr>
-      <w:bookmarkStart w:id="0" w:name="_Toc230001772"/>
+      <w:bookmarkStart w:id="0" w:name="_Toc230001775"/>
       <w:r>
         <w:rPr>
-          <w:sz w:val="60"/>
+          <w:sz w:val="30"/>
         </w:rPr>
-        <w:t>sass</w:t>
+        <w:t>1.0. Initial Page</w:t>
       </w:r>
       <w:bookmarkEnd w:id="0"/>
     </w:p>
     <w:p/>
     <w:p>
-      <w:pPr>
-        <w:pStyle w:val="Ttulo1"/>
-      </w:pPr>
-      <w:bookmarkStart w:id="1" w:name="_Toc230001773"/>
       <w:r>
-        <w:t>Created on November 02 2019</w:t>
+        <w:rPr>
+          <w:noProof/>
+        </w:rPr>
+        <w:drawing>
+          <wp:inline distT="0" distB="0" distL="0" distR="0" wp14:anchorId="56230B1A" wp14:editId="51885D94">
+            <wp:extent cx="5267325" cy="4162425"/>
+            <wp:effectExtent l="0" t="0" r="9525" b="9525"/>
+            <wp:docPr id="7" name="Imagem 7"/>
+            <wp:cNvGraphicFramePr>
+              <a:graphicFrameLocks xmlns:a="http://schemas.openxmlformats.org/drawingml/2006/main" noChangeAspect="1"/>
+            </wp:cNvGraphicFramePr>
+            <a:graphic xmlns:a="http://schemas.openxmlformats.org/drawingml/2006/main">
+              <a:graphicData uri="http://schemas.openxmlformats.org/drawingml/2006/picture">
+                <pic:pic xmlns:pic="http://schemas.openxmlformats.org/drawingml/2006/picture">
+                  <pic:nvPicPr>
+                    <pic:cNvPr id="0" name="Picture 5"/>
+                    <pic:cNvPicPr>
+                      <a:picLocks noChangeAspect="1" noChangeArrowheads="1"/>
+                    </pic:cNvPicPr>
+                  </pic:nvPicPr>
+                  <pic:blipFill>
+                    <a:blip r:embed="rId5">
+                      <a:extLst>
+                        <a:ext uri="{28A0092B-C50C-407E-A947-70E740481C1C}">
+                          <a14:useLocalDpi xmlns:a14="http://schemas.microsoft.com/office/drawing/2010/main" val="0"/>
+                        </a:ext>
+                      </a:extLst>
+                    </a:blip>
+                    <a:srcRect/>
+                    <a:stretch>
+                      <a:fillRect/>
+                    </a:stretch>
+                  </pic:blipFill>
+                  <pic:spPr bwMode="auto">
+                    <a:xfrm>
+                      <a:off x="0" y="0"/>
+                      <a:ext cx="5267325" cy="4162425"/>
+                    </a:xfrm>
+                    <a:prstGeom prst="rect">
+                      <a:avLst/>
+                    </a:prstGeom>
+                    <a:noFill/>
+                    <a:ln>
+                      <a:noFill/>
+                    </a:ln>
+                  </pic:spPr>
+                </pic:pic>
+              </a:graphicData>
+            </a:graphic>
+          </wp:inline>
+        </w:drawing>
       </w:r>
+      <w:bookmarkStart w:id="1" w:name="_GoBack"/>
       <w:bookmarkEnd w:id="1"/>
     </w:p>
     <w:p>
@@ -41,107 +83,7 @@
       <w:pPr>
         <w:pStyle w:val="Ttulo1"/>
       </w:pPr>
-      <w:bookmarkStart w:id="2" w:name="_Toc230001774"/>
-      <w:r>
-        <w:rPr>
-          <w:sz w:val="40"/>
-        </w:rPr>
-        <w:lastRenderedPageBreak/>
-        <w:t>Table of Contents</w:t>
-      </w:r>
-      <w:bookmarkEnd w:id="2"/>
-    </w:p>
-    <w:p/>
-    <w:p>
-      <w:r>
-        <w:rPr>
-          <w:sz w:val="24"/>
-        </w:rPr>
-        <w:t>1.0. Initial Page</w:t>
-      </w:r>
-    </w:p>
-    <w:p>
-      <w:r>
-        <w:rPr>
-          <w:sz w:val="24"/>
-        </w:rPr>
-        <w:t>2.0. Details</w:t>
-      </w:r>
-    </w:p>
-    <w:p>
-      <w:r>
-        <w:br w:type="page"/>
-      </w:r>
-    </w:p>
-    <w:p>
-      <w:pPr>
-        <w:pStyle w:val="Ttulo1"/>
-      </w:pPr>
-      <w:bookmarkStart w:id="3" w:name="_Toc230001775"/>
-      <w:r>
-        <w:rPr>
-          <w:sz w:val="30"/>
-        </w:rPr>
-        <w:lastRenderedPageBreak/>
-        <w:t>1.0. Initial Page</w:t>
-      </w:r>
-      <w:bookmarkEnd w:id="3"/>
-    </w:p>
-    <w:p/>
-    <w:p>
-      <w:bookmarkStart w:id="4" w:name="_GoBack"/>
-      <w:r>
-        <w:rPr>
-          <w:noProof/>
-        </w:rPr>
-        <w:drawing>
-          <wp:inline distT="0" distB="0" distL="0" distR="0" wp14:anchorId="4308F4CA" wp14:editId="49A3CEB0">
-            <wp:extent cx="5930159" cy="6349206"/>
-            <wp:effectExtent l="0" t="0" r="0" b="0"/>
-            <wp:docPr id="1" name="0 Imagen" descr="0 Imagen"/>
-            <wp:cNvGraphicFramePr>
-              <a:graphicFrameLocks xmlns:a="http://schemas.openxmlformats.org/drawingml/2006/main" noChangeAspect="1"/>
-            </wp:cNvGraphicFramePr>
-            <a:graphic xmlns:a="http://schemas.openxmlformats.org/drawingml/2006/main">
-              <a:graphicData uri="http://schemas.openxmlformats.org/drawingml/2006/picture">
-                <pic:pic xmlns:pic="http://schemas.openxmlformats.org/drawingml/2006/picture">
-                  <pic:nvPicPr>
-                    <pic:cNvPr id="0" name="image"/>
-                    <pic:cNvPicPr/>
-                  </pic:nvPicPr>
-                  <pic:blipFill>
-                    <a:blip r:embed="rId5" cstate="print"/>
-                    <a:stretch>
-                      <a:fillRect/>
-                    </a:stretch>
-                  </pic:blipFill>
-                  <pic:spPr>
-                    <a:xfrm>
-                      <a:off x="0" y="0"/>
-                      <a:ext cx="5930159" cy="6349206"/>
-                    </a:xfrm>
-                    <a:prstGeom prst="rect">
-                      <a:avLst/>
-                    </a:prstGeom>
-                  </pic:spPr>
-                </pic:pic>
-              </a:graphicData>
-            </a:graphic>
-          </wp:inline>
-        </w:drawing>
-      </w:r>
-      <w:bookmarkEnd w:id="4"/>
-    </w:p>
-    <w:p>
-      <w:r>
-        <w:br w:type="page"/>
-      </w:r>
-    </w:p>
-    <w:p>
-      <w:pPr>
-        <w:pStyle w:val="Ttulo1"/>
-      </w:pPr>
-      <w:bookmarkStart w:id="5" w:name="_Toc230001776"/>
+      <w:bookmarkStart w:id="2" w:name="_Toc230001776"/>
       <w:r>
         <w:rPr>
           <w:sz w:val="30"/>
@@ -149,7 +91,7 @@
         <w:lastRenderedPageBreak/>
         <w:t>2.0. Details</w:t>
       </w:r>
-      <w:bookmarkEnd w:id="5"/>
+      <w:bookmarkEnd w:id="2"/>
     </w:p>
     <w:p/>
     <w:p>
@@ -158,10 +100,10 @@
           <w:noProof/>
         </w:rPr>
         <w:drawing>
-          <wp:inline distT="0" distB="0" distL="0" distR="0" wp14:anchorId="2C3CFF98" wp14:editId="3B2632E6">
-            <wp:extent cx="5930159" cy="6349206"/>
-            <wp:effectExtent l="0" t="0" r="0" b="0"/>
-            <wp:docPr id="2" name="0 Imagen" descr="0 Imagen"/>
+          <wp:inline distT="0" distB="0" distL="0" distR="0" wp14:anchorId="6C707770" wp14:editId="3D580AE3">
+            <wp:extent cx="5267325" cy="5638800"/>
+            <wp:effectExtent l="0" t="0" r="9525" b="0"/>
+            <wp:docPr id="6" name="Imagem 6"/>
             <wp:cNvGraphicFramePr>
               <a:graphicFrameLocks xmlns:a="http://schemas.openxmlformats.org/drawingml/2006/main" noChangeAspect="1"/>
             </wp:cNvGraphicFramePr>
@@ -169,23 +111,36 @@
               <a:graphicData uri="http://schemas.openxmlformats.org/drawingml/2006/picture">
                 <pic:pic xmlns:pic="http://schemas.openxmlformats.org/drawingml/2006/picture">
                   <pic:nvPicPr>
-                    <pic:cNvPr id="0" name="image"/>
-                    <pic:cNvPicPr/>
+                    <pic:cNvPr id="0" name="Picture 4"/>
+                    <pic:cNvPicPr>
+                      <a:picLocks noChangeAspect="1" noChangeArrowheads="1"/>
+                    </pic:cNvPicPr>
                   </pic:nvPicPr>
                   <pic:blipFill>
-                    <a:blip r:embed="rId6" cstate="print"/>
+                    <a:blip r:embed="rId6">
+                      <a:extLst>
+                        <a:ext uri="{28A0092B-C50C-407E-A947-70E740481C1C}">
+                          <a14:useLocalDpi xmlns:a14="http://schemas.microsoft.com/office/drawing/2010/main" val="0"/>
+                        </a:ext>
+                      </a:extLst>
+                    </a:blip>
+                    <a:srcRect/>
                     <a:stretch>
                       <a:fillRect/>
                     </a:stretch>
                   </pic:blipFill>
-                  <pic:spPr>
+                  <pic:spPr bwMode="auto">
                     <a:xfrm>
                       <a:off x="0" y="0"/>
-                      <a:ext cx="5930159" cy="6349206"/>
+                      <a:ext cx="5267325" cy="5638800"/>
                     </a:xfrm>
                     <a:prstGeom prst="rect">
                       <a:avLst/>
                     </a:prstGeom>
+                    <a:noFill/>
+                    <a:ln>
+                      <a:noFill/>
+                    </a:ln>
                   </pic:spPr>
                 </pic:pic>
               </a:graphicData>
@@ -497,7 +452,7 @@
     <w:lsdException w:name="Table Web 2" w:semiHidden="1" w:unhideWhenUsed="1"/>
     <w:lsdException w:name="Table Web 3" w:semiHidden="1" w:unhideWhenUsed="1"/>
     <w:lsdException w:name="Balloon Text" w:semiHidden="1" w:unhideWhenUsed="1"/>
-    <w:lsdException w:name="Table Grid" w:semiHidden="1" w:uiPriority="59" w:unhideWhenUsed="1"/>
+    <w:lsdException w:name="Table Grid" w:uiPriority="59"/>
     <w:lsdException w:name="Table Theme" w:semiHidden="1" w:unhideWhenUsed="1"/>
     <w:lsdException w:name="Placeholder Text" w:semiHidden="1"/>
     <w:lsdException w:name="No Spacing" w:uiPriority="1" w:qFormat="1"/>
@@ -730,7 +685,6 @@
     <w:name w:val="heading 1"/>
     <w:basedOn w:val="Normal"/>
     <w:next w:val="Normal"/>
-    <w:link w:val="Ttulo1Char1"/>
     <w:uiPriority w:val="9"/>
     <w:qFormat/>
     <w:rsid w:val="00CF3BFC"/>
@@ -800,7 +754,6 @@
     <w:name w:val="heading 4"/>
     <w:basedOn w:val="Normal"/>
     <w:next w:val="Normal"/>
-    <w:link w:val="Ttulo4Char"/>
     <w:uiPriority w:val="9"/>
     <w:unhideWhenUsed/>
     <w:qFormat/>
@@ -46684,7 +46637,7 @@
   <w:style w:type="character" w:customStyle="1" w:styleId="Ttulo1Char1">
     <w:name w:val="Título 1 Char1"/>
     <w:basedOn w:val="Fontepargpadro"/>
-    <w:link w:val="Ttulo1"/>
+    <w:link w:val="Ttulo4Char"/>
     <w:uiPriority w:val="9"/>
     <w:rsid w:val="005235DC"/>
     <w:rPr>

</xml_diff>

<commit_message>
Adicionar componentes no wireframe
Atualizar o documento contendo os wireframes adicionando dois componentes utilizados.
</commit_message>
<xml_diff>
--- a/docs/wireframe.docx
+++ b/docs/wireframe.docx
@@ -71,29 +71,123 @@
           </wp:inline>
         </w:drawing>
       </w:r>
-      <w:bookmarkStart w:id="1" w:name="_GoBack"/>
-      <w:bookmarkEnd w:id="1"/>
     </w:p>
     <w:p>
+      <w:pPr>
+        <w:pStyle w:val="Ttulo3"/>
+      </w:pPr>
+      <w:r>
+        <w:t>Elementos do cabebçalho</w:t>
+      </w:r>
+    </w:p>
+    <w:p>
+      <w:pPr>
+        <w:pStyle w:val="PargrafodaLista"/>
+        <w:numPr>
+          <w:ilvl w:val="0"/>
+          <w:numId w:val="5"/>
+        </w:numPr>
+      </w:pPr>
+      <w:r>
+        <w:t>Logo: logo do site;</w:t>
+      </w:r>
+    </w:p>
+    <w:p>
+      <w:pPr>
+        <w:pStyle w:val="PargrafodaLista"/>
+        <w:numPr>
+          <w:ilvl w:val="0"/>
+          <w:numId w:val="5"/>
+        </w:numPr>
+      </w:pPr>
+      <w:r>
+        <w:t>Searchbox: caixa de pesquisa de produtos;</w:t>
+      </w:r>
+    </w:p>
+    <w:p>
+      <w:pPr>
+        <w:pStyle w:val="PargrafodaLista"/>
+        <w:numPr>
+          <w:ilvl w:val="0"/>
+          <w:numId w:val="5"/>
+        </w:numPr>
+      </w:pPr>
+      <w:r>
+        <w:t>Menu: menu do site;</w:t>
+      </w:r>
+    </w:p>
+    <w:p>
+      <w:pPr>
+        <w:pStyle w:val="PargrafodaLista"/>
+        <w:numPr>
+          <w:ilvl w:val="0"/>
+          <w:numId w:val="5"/>
+        </w:numPr>
+      </w:pPr>
+      <w:r>
+        <w:t>Sidebox: botões de navegação.</w:t>
+      </w:r>
+    </w:p>
+    <w:p>
+      <w:pPr>
+        <w:pStyle w:val="Ttulo3"/>
+      </w:pPr>
+      <w:r>
+        <w:t>Elementos do conteúdo</w:t>
+      </w:r>
+    </w:p>
+    <w:p>
+      <w:pPr>
+        <w:pStyle w:val="PargrafodaLista"/>
+        <w:numPr>
+          <w:ilvl w:val="0"/>
+          <w:numId w:val="7"/>
+        </w:numPr>
+      </w:pPr>
+      <w:r>
+        <w:t>Articlebox: Sumário dos produtos em destaque.</w:t>
+      </w:r>
+    </w:p>
+    <w:p>
+      <w:pPr>
+        <w:pStyle w:val="Ttulo3"/>
+      </w:pPr>
+      <w:r>
+        <w:t xml:space="preserve">Elementos do </w:t>
+      </w:r>
+      <w:r>
+        <w:t>rodapé</w:t>
+      </w:r>
+    </w:p>
+    <w:p>
+      <w:pPr>
+        <w:pStyle w:val="PargrafodaLista"/>
+        <w:numPr>
+          <w:ilvl w:val="0"/>
+          <w:numId w:val="7"/>
+        </w:numPr>
+      </w:pPr>
+      <w:r>
+        <w:t>Footerbox: dados de contato, formas de pagamento e informações sobre a empresa.</w:t>
+      </w:r>
       <w:r>
         <w:br w:type="page"/>
       </w:r>
     </w:p>
+    <w:p/>
     <w:p>
       <w:pPr>
         <w:pStyle w:val="Ttulo1"/>
       </w:pPr>
-      <w:bookmarkStart w:id="2" w:name="_Toc230001776"/>
+      <w:bookmarkStart w:id="1" w:name="_Toc230001776"/>
       <w:r>
         <w:rPr>
           <w:sz w:val="30"/>
         </w:rPr>
-        <w:lastRenderedPageBreak/>
         <w:t>2.0. Details</w:t>
       </w:r>
-      <w:bookmarkEnd w:id="2"/>
+      <w:bookmarkEnd w:id="1"/>
     </w:p>
-    <w:p/>
     <w:p>
       <w:r>
         <w:rPr>
@@ -149,6 +243,244 @@
         </w:drawing>
       </w:r>
     </w:p>
+    <w:p>
+      <w:pPr>
+        <w:pStyle w:val="Ttulo3"/>
+      </w:pPr>
+      <w:r>
+        <w:t>Elementos do cabebçalho</w:t>
+      </w:r>
+    </w:p>
+    <w:p>
+      <w:pPr>
+        <w:pStyle w:val="PargrafodaLista"/>
+        <w:numPr>
+          <w:ilvl w:val="0"/>
+          <w:numId w:val="5"/>
+        </w:numPr>
+      </w:pPr>
+      <w:r>
+        <w:t>Logo: logo do site;</w:t>
+      </w:r>
+    </w:p>
+    <w:p>
+      <w:pPr>
+        <w:pStyle w:val="PargrafodaLista"/>
+        <w:numPr>
+          <w:ilvl w:val="0"/>
+          <w:numId w:val="5"/>
+        </w:numPr>
+      </w:pPr>
+      <w:r>
+        <w:t>Searchbox: caixa de pesquisa de produtos;</w:t>
+      </w:r>
+    </w:p>
+    <w:p>
+      <w:pPr>
+        <w:pStyle w:val="PargrafodaLista"/>
+        <w:numPr>
+          <w:ilvl w:val="0"/>
+          <w:numId w:val="5"/>
+        </w:numPr>
+      </w:pPr>
+      <w:r>
+        <w:t>Menu: menu do site;</w:t>
+      </w:r>
+    </w:p>
+    <w:p>
+      <w:pPr>
+        <w:pStyle w:val="PargrafodaLista"/>
+        <w:numPr>
+          <w:ilvl w:val="0"/>
+          <w:numId w:val="5"/>
+        </w:numPr>
+      </w:pPr>
+      <w:r>
+        <w:t>Sidebox: botões de navegação.</w:t>
+      </w:r>
+    </w:p>
+    <w:p>
+      <w:pPr>
+        <w:pStyle w:val="Ttulo3"/>
+      </w:pPr>
+      <w:r>
+        <w:t>Elementos do conteúdo</w:t>
+      </w:r>
+    </w:p>
+    <w:p>
+      <w:pPr>
+        <w:pStyle w:val="PargrafodaLista"/>
+        <w:numPr>
+          <w:ilvl w:val="0"/>
+          <w:numId w:val="7"/>
+        </w:numPr>
+      </w:pPr>
+      <w:r>
+        <w:t>Articlebox: detalhes do produto e opções de compra.</w:t>
+      </w:r>
+    </w:p>
+    <w:p>
+      <w:pPr>
+        <w:pStyle w:val="Ttulo3"/>
+      </w:pPr>
+      <w:r>
+        <w:t xml:space="preserve">Elementos do </w:t>
+      </w:r>
+      <w:r>
+        <w:t>rodapé</w:t>
+      </w:r>
+    </w:p>
+    <w:p>
+      <w:r>
+        <w:t>Footerbox: dados de contato, formas de pagamento e informações sobre a empresa.</w:t>
+      </w:r>
+    </w:p>
+    <w:p>
+      <w:pPr>
+        <w:pStyle w:val="Ttulo1"/>
+        <w:ind w:left="360"/>
+      </w:pPr>
+      <w:r>
+        <w:lastRenderedPageBreak/>
+        <w:t>Componentes</w:t>
+      </w:r>
+    </w:p>
+    <w:p>
+      <w:pPr>
+        <w:pStyle w:val="PargrafodaLista"/>
+        <w:numPr>
+          <w:ilvl w:val="0"/>
+          <w:numId w:val="7"/>
+        </w:numPr>
+      </w:pPr>
+      <w:r>
+        <w:t>Articlebox (sumário)</w:t>
+      </w:r>
+    </w:p>
+    <w:p>
+      <w:r>
+        <w:rPr>
+          <w:noProof/>
+        </w:rPr>
+        <w:drawing>
+          <wp:inline distT="0" distB="0" distL="0" distR="0" wp14:anchorId="3A2D8750" wp14:editId="5D3FE17C">
+            <wp:extent cx="5274310" cy="1018540"/>
+            <wp:effectExtent l="0" t="0" r="2540" b="0"/>
+            <wp:docPr id="1" name="Imagem 1"/>
+            <wp:cNvGraphicFramePr>
+              <a:graphicFrameLocks xmlns:a="http://schemas.openxmlformats.org/drawingml/2006/main" noChangeAspect="1"/>
+            </wp:cNvGraphicFramePr>
+            <a:graphic xmlns:a="http://schemas.openxmlformats.org/drawingml/2006/main">
+              <a:graphicData uri="http://schemas.openxmlformats.org/drawingml/2006/picture">
+                <pic:pic xmlns:pic="http://schemas.openxmlformats.org/drawingml/2006/picture">
+                  <pic:nvPicPr>
+                    <pic:cNvPr id="0" name="Picture 1"/>
+                    <pic:cNvPicPr>
+                      <a:picLocks noChangeAspect="1" noChangeArrowheads="1"/>
+                    </pic:cNvPicPr>
+                  </pic:nvPicPr>
+                  <pic:blipFill>
+                    <a:blip r:embed="rId7">
+                      <a:extLst>
+                        <a:ext uri="{28A0092B-C50C-407E-A947-70E740481C1C}">
+                          <a14:useLocalDpi xmlns:a14="http://schemas.microsoft.com/office/drawing/2010/main" val="0"/>
+                        </a:ext>
+                      </a:extLst>
+                    </a:blip>
+                    <a:srcRect/>
+                    <a:stretch>
+                      <a:fillRect/>
+                    </a:stretch>
+                  </pic:blipFill>
+                  <pic:spPr bwMode="auto">
+                    <a:xfrm>
+                      <a:off x="0" y="0"/>
+                      <a:ext cx="5274310" cy="1018540"/>
+                    </a:xfrm>
+                    <a:prstGeom prst="rect">
+                      <a:avLst/>
+                    </a:prstGeom>
+                    <a:noFill/>
+                    <a:ln>
+                      <a:noFill/>
+                    </a:ln>
+                  </pic:spPr>
+                </pic:pic>
+              </a:graphicData>
+            </a:graphic>
+          </wp:inline>
+        </w:drawing>
+      </w:r>
+    </w:p>
+    <w:p>
+      <w:pPr>
+        <w:pStyle w:val="PargrafodaLista"/>
+        <w:numPr>
+          <w:ilvl w:val="0"/>
+          <w:numId w:val="7"/>
+        </w:numPr>
+      </w:pPr>
+      <w:r>
+        <w:t>Footerbox</w:t>
+      </w:r>
+    </w:p>
+    <w:p>
+      <w:r>
+        <w:rPr>
+          <w:noProof/>
+        </w:rPr>
+        <w:drawing>
+          <wp:inline distT="0" distB="0" distL="0" distR="0" wp14:anchorId="5E61D250" wp14:editId="20173FFB">
+            <wp:extent cx="5274310" cy="909320"/>
+            <wp:effectExtent l="0" t="0" r="2540" b="5080"/>
+            <wp:docPr id="2" name="Imagem 2"/>
+            <wp:cNvGraphicFramePr>
+              <a:graphicFrameLocks xmlns:a="http://schemas.openxmlformats.org/drawingml/2006/main" noChangeAspect="1"/>
+            </wp:cNvGraphicFramePr>
+            <a:graphic xmlns:a="http://schemas.openxmlformats.org/drawingml/2006/main">
+              <a:graphicData uri="http://schemas.openxmlformats.org/drawingml/2006/picture">
+                <pic:pic xmlns:pic="http://schemas.openxmlformats.org/drawingml/2006/picture">
+                  <pic:nvPicPr>
+                    <pic:cNvPr id="0" name="Picture 2"/>
+                    <pic:cNvPicPr>
+                      <a:picLocks noChangeAspect="1" noChangeArrowheads="1"/>
+                    </pic:cNvPicPr>
+                  </pic:nvPicPr>
+                  <pic:blipFill>
+                    <a:blip r:embed="rId8">
+                      <a:extLst>
+                        <a:ext uri="{28A0092B-C50C-407E-A947-70E740481C1C}">
+                          <a14:useLocalDpi xmlns:a14="http://schemas.microsoft.com/office/drawing/2010/main" val="0"/>
+                        </a:ext>
+                      </a:extLst>
+                    </a:blip>
+                    <a:srcRect/>
+                    <a:stretch>
+                      <a:fillRect/>
+                    </a:stretch>
+                  </pic:blipFill>
+                  <pic:spPr bwMode="auto">
+                    <a:xfrm>
+                      <a:off x="0" y="0"/>
+                      <a:ext cx="5274310" cy="909320"/>
+                    </a:xfrm>
+                    <a:prstGeom prst="rect">
+                      <a:avLst/>
+                    </a:prstGeom>
+                    <a:noFill/>
+                    <a:ln>
+                      <a:noFill/>
+                    </a:ln>
+                  </pic:spPr>
+                </pic:pic>
+              </a:graphicData>
+            </a:graphic>
+          </wp:inline>
+        </w:drawing>
+      </w:r>
+      <w:bookmarkStart w:id="2" w:name="_GoBack"/>
+      <w:bookmarkEnd w:id="2"/>
+    </w:p>
     <w:sectPr>
       <w:pgSz w:w="11906" w:h="16838"/>
       <w:pgMar w:top="1440" w:right="1800" w:bottom="1440" w:left="1800" w:header="720" w:footer="720" w:gutter="0"/>
@@ -162,6 +494,684 @@
 <file path=word/numbering.xml><?xml version="1.0" encoding="utf-8"?>
 <w:numbering xmlns:wpc="http://schemas.microsoft.com/office/word/2010/wordprocessingCanvas" xmlns:cx="http://schemas.microsoft.com/office/drawing/2014/chartex" xmlns:cx1="http://schemas.microsoft.com/office/drawing/2015/9/8/chartex" xmlns:cx2="http://schemas.microsoft.com/office/drawing/2015/10/21/chartex" xmlns:cx3="http://schemas.microsoft.com/office/drawing/2016/5/9/chartex" xmlns:cx4="http://schemas.microsoft.com/office/drawing/2016/5/10/chartex" xmlns:cx5="http://schemas.microsoft.com/office/drawing/2016/5/11/chartex" xmlns:cx6="http://schemas.microsoft.com/office/drawing/2016/5/12/chartex" xmlns:cx7="http://schemas.microsoft.com/office/drawing/2016/5/13/chartex" xmlns:cx8="http://schemas.microsoft.com/office/drawing/2016/5/14/chartex" xmlns:mc="http://schemas.openxmlformats.org/markup-compatibility/2006" xmlns:aink="http://schemas.microsoft.com/office/drawing/2016/ink" xmlns:am3d="http://schemas.microsoft.com/office/drawing/2017/model3d" xmlns:o="urn:schemas-microsoft-com:office:office" xmlns:r="http://schemas.openxmlformats.org/officeDocument/2006/relationships" xmlns:m="http://schemas.openxmlformats.org/officeDocument/2006/math" xmlns:v="urn:schemas-microsoft-com:vml" xmlns:wp14="http://schemas.microsoft.com/office/word/2010/wordprocessingDrawing" xmlns:wp="http://schemas.openxmlformats.org/drawingml/2006/wordprocessingDrawing" xmlns:w10="urn:schemas-microsoft-com:office:word" xmlns:w="http://schemas.openxmlformats.org/wordprocessingml/2006/main" xmlns:w14="http://schemas.microsoft.com/office/word/2010/wordml" xmlns:w15="http://schemas.microsoft.com/office/word/2012/wordml" xmlns:w16cid="http://schemas.microsoft.com/office/word/2016/wordml/cid" xmlns:w16se="http://schemas.microsoft.com/office/word/2015/wordml/symex" xmlns:wpg="http://schemas.microsoft.com/office/word/2010/wordprocessingGroup" xmlns:wpi="http://schemas.microsoft.com/office/word/2010/wordprocessingInk" xmlns:wne="http://schemas.microsoft.com/office/word/2006/wordml" xmlns:wps="http://schemas.microsoft.com/office/word/2010/wordprocessingShape" mc:Ignorable="w14 w15 w16se w16cid wp14">
   <w:abstractNum w:abstractNumId="0" w15:restartNumberingAfterBreak="0">
+    <w:nsid w:val="007F3E00"/>
+    <w:multiLevelType w:val="hybridMultilevel"/>
+    <w:tmpl w:val="9BAC9B0E"/>
+    <w:lvl w:ilvl="0" w:tplc="04160001">
+      <w:start w:val="1"/>
+      <w:numFmt w:val="bullet"/>
+      <w:lvlText w:val=""/>
+      <w:lvlJc w:val="left"/>
+      <w:pPr>
+        <w:ind w:left="3600" w:hanging="360"/>
+      </w:pPr>
+      <w:rPr>
+        <w:rFonts w:ascii="Symbol" w:hAnsi="Symbol" w:hint="default"/>
+      </w:rPr>
+    </w:lvl>
+    <w:lvl w:ilvl="1" w:tplc="04160003" w:tentative="1">
+      <w:start w:val="1"/>
+      <w:numFmt w:val="bullet"/>
+      <w:lvlText w:val="o"/>
+      <w:lvlJc w:val="left"/>
+      <w:pPr>
+        <w:ind w:left="4320" w:hanging="360"/>
+      </w:pPr>
+      <w:rPr>
+        <w:rFonts w:ascii="Courier New" w:hAnsi="Courier New" w:cs="Courier New" w:hint="default"/>
+      </w:rPr>
+    </w:lvl>
+    <w:lvl w:ilvl="2" w:tplc="04160005" w:tentative="1">
+      <w:start w:val="1"/>
+      <w:numFmt w:val="bullet"/>
+      <w:lvlText w:val=""/>
+      <w:lvlJc w:val="left"/>
+      <w:pPr>
+        <w:ind w:left="5040" w:hanging="360"/>
+      </w:pPr>
+      <w:rPr>
+        <w:rFonts w:ascii="Wingdings" w:hAnsi="Wingdings" w:hint="default"/>
+      </w:rPr>
+    </w:lvl>
+    <w:lvl w:ilvl="3" w:tplc="04160001" w:tentative="1">
+      <w:start w:val="1"/>
+      <w:numFmt w:val="bullet"/>
+      <w:lvlText w:val=""/>
+      <w:lvlJc w:val="left"/>
+      <w:pPr>
+        <w:ind w:left="5760" w:hanging="360"/>
+      </w:pPr>
+      <w:rPr>
+        <w:rFonts w:ascii="Symbol" w:hAnsi="Symbol" w:hint="default"/>
+      </w:rPr>
+    </w:lvl>
+    <w:lvl w:ilvl="4" w:tplc="04160003" w:tentative="1">
+      <w:start w:val="1"/>
+      <w:numFmt w:val="bullet"/>
+      <w:lvlText w:val="o"/>
+      <w:lvlJc w:val="left"/>
+      <w:pPr>
+        <w:ind w:left="6480" w:hanging="360"/>
+      </w:pPr>
+      <w:rPr>
+        <w:rFonts w:ascii="Courier New" w:hAnsi="Courier New" w:cs="Courier New" w:hint="default"/>
+      </w:rPr>
+    </w:lvl>
+    <w:lvl w:ilvl="5" w:tplc="04160005" w:tentative="1">
+      <w:start w:val="1"/>
+      <w:numFmt w:val="bullet"/>
+      <w:lvlText w:val=""/>
+      <w:lvlJc w:val="left"/>
+      <w:pPr>
+        <w:ind w:left="7200" w:hanging="360"/>
+      </w:pPr>
+      <w:rPr>
+        <w:rFonts w:ascii="Wingdings" w:hAnsi="Wingdings" w:hint="default"/>
+      </w:rPr>
+    </w:lvl>
+    <w:lvl w:ilvl="6" w:tplc="04160001" w:tentative="1">
+      <w:start w:val="1"/>
+      <w:numFmt w:val="bullet"/>
+      <w:lvlText w:val=""/>
+      <w:lvlJc w:val="left"/>
+      <w:pPr>
+        <w:ind w:left="7920" w:hanging="360"/>
+      </w:pPr>
+      <w:rPr>
+        <w:rFonts w:ascii="Symbol" w:hAnsi="Symbol" w:hint="default"/>
+      </w:rPr>
+    </w:lvl>
+    <w:lvl w:ilvl="7" w:tplc="04160003" w:tentative="1">
+      <w:start w:val="1"/>
+      <w:numFmt w:val="bullet"/>
+      <w:lvlText w:val="o"/>
+      <w:lvlJc w:val="left"/>
+      <w:pPr>
+        <w:ind w:left="8640" w:hanging="360"/>
+      </w:pPr>
+      <w:rPr>
+        <w:rFonts w:ascii="Courier New" w:hAnsi="Courier New" w:cs="Courier New" w:hint="default"/>
+      </w:rPr>
+    </w:lvl>
+    <w:lvl w:ilvl="8" w:tplc="04160005" w:tentative="1">
+      <w:start w:val="1"/>
+      <w:numFmt w:val="bullet"/>
+      <w:lvlText w:val=""/>
+      <w:lvlJc w:val="left"/>
+      <w:pPr>
+        <w:ind w:left="9360" w:hanging="360"/>
+      </w:pPr>
+      <w:rPr>
+        <w:rFonts w:ascii="Wingdings" w:hAnsi="Wingdings" w:hint="default"/>
+      </w:rPr>
+    </w:lvl>
+  </w:abstractNum>
+  <w:abstractNum w:abstractNumId="1" w15:restartNumberingAfterBreak="0">
+    <w:nsid w:val="2C323652"/>
+    <w:multiLevelType w:val="hybridMultilevel"/>
+    <w:tmpl w:val="28DCDD3A"/>
+    <w:lvl w:ilvl="0" w:tplc="04160001">
+      <w:start w:val="1"/>
+      <w:numFmt w:val="bullet"/>
+      <w:lvlText w:val=""/>
+      <w:lvlJc w:val="left"/>
+      <w:pPr>
+        <w:ind w:left="720" w:hanging="360"/>
+      </w:pPr>
+      <w:rPr>
+        <w:rFonts w:ascii="Symbol" w:hAnsi="Symbol" w:hint="default"/>
+      </w:rPr>
+    </w:lvl>
+    <w:lvl w:ilvl="1" w:tplc="04160003" w:tentative="1">
+      <w:start w:val="1"/>
+      <w:numFmt w:val="bullet"/>
+      <w:lvlText w:val="o"/>
+      <w:lvlJc w:val="left"/>
+      <w:pPr>
+        <w:ind w:left="1440" w:hanging="360"/>
+      </w:pPr>
+      <w:rPr>
+        <w:rFonts w:ascii="Courier New" w:hAnsi="Courier New" w:cs="Courier New" w:hint="default"/>
+      </w:rPr>
+    </w:lvl>
+    <w:lvl w:ilvl="2" w:tplc="04160005" w:tentative="1">
+      <w:start w:val="1"/>
+      <w:numFmt w:val="bullet"/>
+      <w:lvlText w:val=""/>
+      <w:lvlJc w:val="left"/>
+      <w:pPr>
+        <w:ind w:left="2160" w:hanging="360"/>
+      </w:pPr>
+      <w:rPr>
+        <w:rFonts w:ascii="Wingdings" w:hAnsi="Wingdings" w:hint="default"/>
+      </w:rPr>
+    </w:lvl>
+    <w:lvl w:ilvl="3" w:tplc="04160001" w:tentative="1">
+      <w:start w:val="1"/>
+      <w:numFmt w:val="bullet"/>
+      <w:lvlText w:val=""/>
+      <w:lvlJc w:val="left"/>
+      <w:pPr>
+        <w:ind w:left="2880" w:hanging="360"/>
+      </w:pPr>
+      <w:rPr>
+        <w:rFonts w:ascii="Symbol" w:hAnsi="Symbol" w:hint="default"/>
+      </w:rPr>
+    </w:lvl>
+    <w:lvl w:ilvl="4" w:tplc="04160003" w:tentative="1">
+      <w:start w:val="1"/>
+      <w:numFmt w:val="bullet"/>
+      <w:lvlText w:val="o"/>
+      <w:lvlJc w:val="left"/>
+      <w:pPr>
+        <w:ind w:left="3600" w:hanging="360"/>
+      </w:pPr>
+      <w:rPr>
+        <w:rFonts w:ascii="Courier New" w:hAnsi="Courier New" w:cs="Courier New" w:hint="default"/>
+      </w:rPr>
+    </w:lvl>
+    <w:lvl w:ilvl="5" w:tplc="04160005" w:tentative="1">
+      <w:start w:val="1"/>
+      <w:numFmt w:val="bullet"/>
+      <w:lvlText w:val=""/>
+      <w:lvlJc w:val="left"/>
+      <w:pPr>
+        <w:ind w:left="4320" w:hanging="360"/>
+      </w:pPr>
+      <w:rPr>
+        <w:rFonts w:ascii="Wingdings" w:hAnsi="Wingdings" w:hint="default"/>
+      </w:rPr>
+    </w:lvl>
+    <w:lvl w:ilvl="6" w:tplc="04160001" w:tentative="1">
+      <w:start w:val="1"/>
+      <w:numFmt w:val="bullet"/>
+      <w:lvlText w:val=""/>
+      <w:lvlJc w:val="left"/>
+      <w:pPr>
+        <w:ind w:left="5040" w:hanging="360"/>
+      </w:pPr>
+      <w:rPr>
+        <w:rFonts w:ascii="Symbol" w:hAnsi="Symbol" w:hint="default"/>
+      </w:rPr>
+    </w:lvl>
+    <w:lvl w:ilvl="7" w:tplc="04160003" w:tentative="1">
+      <w:start w:val="1"/>
+      <w:numFmt w:val="bullet"/>
+      <w:lvlText w:val="o"/>
+      <w:lvlJc w:val="left"/>
+      <w:pPr>
+        <w:ind w:left="5760" w:hanging="360"/>
+      </w:pPr>
+      <w:rPr>
+        <w:rFonts w:ascii="Courier New" w:hAnsi="Courier New" w:cs="Courier New" w:hint="default"/>
+      </w:rPr>
+    </w:lvl>
+    <w:lvl w:ilvl="8" w:tplc="04160005" w:tentative="1">
+      <w:start w:val="1"/>
+      <w:numFmt w:val="bullet"/>
+      <w:lvlText w:val=""/>
+      <w:lvlJc w:val="left"/>
+      <w:pPr>
+        <w:ind w:left="6480" w:hanging="360"/>
+      </w:pPr>
+      <w:rPr>
+        <w:rFonts w:ascii="Wingdings" w:hAnsi="Wingdings" w:hint="default"/>
+      </w:rPr>
+    </w:lvl>
+  </w:abstractNum>
+  <w:abstractNum w:abstractNumId="2" w15:restartNumberingAfterBreak="0">
+    <w:nsid w:val="3C66457E"/>
+    <w:multiLevelType w:val="hybridMultilevel"/>
+    <w:tmpl w:val="61F8F9C0"/>
+    <w:lvl w:ilvl="0" w:tplc="04160001">
+      <w:start w:val="1"/>
+      <w:numFmt w:val="bullet"/>
+      <w:lvlText w:val=""/>
+      <w:lvlJc w:val="left"/>
+      <w:pPr>
+        <w:ind w:left="3600" w:hanging="360"/>
+      </w:pPr>
+      <w:rPr>
+        <w:rFonts w:ascii="Symbol" w:hAnsi="Symbol" w:hint="default"/>
+      </w:rPr>
+    </w:lvl>
+    <w:lvl w:ilvl="1" w:tplc="04160003" w:tentative="1">
+      <w:start w:val="1"/>
+      <w:numFmt w:val="bullet"/>
+      <w:lvlText w:val="o"/>
+      <w:lvlJc w:val="left"/>
+      <w:pPr>
+        <w:ind w:left="4320" w:hanging="360"/>
+      </w:pPr>
+      <w:rPr>
+        <w:rFonts w:ascii="Courier New" w:hAnsi="Courier New" w:cs="Courier New" w:hint="default"/>
+      </w:rPr>
+    </w:lvl>
+    <w:lvl w:ilvl="2" w:tplc="04160005" w:tentative="1">
+      <w:start w:val="1"/>
+      <w:numFmt w:val="bullet"/>
+      <w:lvlText w:val=""/>
+      <w:lvlJc w:val="left"/>
+      <w:pPr>
+        <w:ind w:left="5040" w:hanging="360"/>
+      </w:pPr>
+      <w:rPr>
+        <w:rFonts w:ascii="Wingdings" w:hAnsi="Wingdings" w:hint="default"/>
+      </w:rPr>
+    </w:lvl>
+    <w:lvl w:ilvl="3" w:tplc="04160001" w:tentative="1">
+      <w:start w:val="1"/>
+      <w:numFmt w:val="bullet"/>
+      <w:lvlText w:val=""/>
+      <w:lvlJc w:val="left"/>
+      <w:pPr>
+        <w:ind w:left="5760" w:hanging="360"/>
+      </w:pPr>
+      <w:rPr>
+        <w:rFonts w:ascii="Symbol" w:hAnsi="Symbol" w:hint="default"/>
+      </w:rPr>
+    </w:lvl>
+    <w:lvl w:ilvl="4" w:tplc="04160003" w:tentative="1">
+      <w:start w:val="1"/>
+      <w:numFmt w:val="bullet"/>
+      <w:lvlText w:val="o"/>
+      <w:lvlJc w:val="left"/>
+      <w:pPr>
+        <w:ind w:left="6480" w:hanging="360"/>
+      </w:pPr>
+      <w:rPr>
+        <w:rFonts w:ascii="Courier New" w:hAnsi="Courier New" w:cs="Courier New" w:hint="default"/>
+      </w:rPr>
+    </w:lvl>
+    <w:lvl w:ilvl="5" w:tplc="04160005" w:tentative="1">
+      <w:start w:val="1"/>
+      <w:numFmt w:val="bullet"/>
+      <w:lvlText w:val=""/>
+      <w:lvlJc w:val="left"/>
+      <w:pPr>
+        <w:ind w:left="7200" w:hanging="360"/>
+      </w:pPr>
+      <w:rPr>
+        <w:rFonts w:ascii="Wingdings" w:hAnsi="Wingdings" w:hint="default"/>
+      </w:rPr>
+    </w:lvl>
+    <w:lvl w:ilvl="6" w:tplc="04160001" w:tentative="1">
+      <w:start w:val="1"/>
+      <w:numFmt w:val="bullet"/>
+      <w:lvlText w:val=""/>
+      <w:lvlJc w:val="left"/>
+      <w:pPr>
+        <w:ind w:left="7920" w:hanging="360"/>
+      </w:pPr>
+      <w:rPr>
+        <w:rFonts w:ascii="Symbol" w:hAnsi="Symbol" w:hint="default"/>
+      </w:rPr>
+    </w:lvl>
+    <w:lvl w:ilvl="7" w:tplc="04160003" w:tentative="1">
+      <w:start w:val="1"/>
+      <w:numFmt w:val="bullet"/>
+      <w:lvlText w:val="o"/>
+      <w:lvlJc w:val="left"/>
+      <w:pPr>
+        <w:ind w:left="8640" w:hanging="360"/>
+      </w:pPr>
+      <w:rPr>
+        <w:rFonts w:ascii="Courier New" w:hAnsi="Courier New" w:cs="Courier New" w:hint="default"/>
+      </w:rPr>
+    </w:lvl>
+    <w:lvl w:ilvl="8" w:tplc="04160005" w:tentative="1">
+      <w:start w:val="1"/>
+      <w:numFmt w:val="bullet"/>
+      <w:lvlText w:val=""/>
+      <w:lvlJc w:val="left"/>
+      <w:pPr>
+        <w:ind w:left="9360" w:hanging="360"/>
+      </w:pPr>
+      <w:rPr>
+        <w:rFonts w:ascii="Wingdings" w:hAnsi="Wingdings" w:hint="default"/>
+      </w:rPr>
+    </w:lvl>
+  </w:abstractNum>
+  <w:abstractNum w:abstractNumId="3" w15:restartNumberingAfterBreak="0">
+    <w:nsid w:val="402A5537"/>
+    <w:multiLevelType w:val="hybridMultilevel"/>
+    <w:tmpl w:val="A9629A38"/>
+    <w:lvl w:ilvl="0" w:tplc="04160001">
+      <w:start w:val="1"/>
+      <w:numFmt w:val="bullet"/>
+      <w:lvlText w:val=""/>
+      <w:lvlJc w:val="left"/>
+      <w:pPr>
+        <w:ind w:left="3600" w:hanging="360"/>
+      </w:pPr>
+      <w:rPr>
+        <w:rFonts w:ascii="Symbol" w:hAnsi="Symbol" w:hint="default"/>
+      </w:rPr>
+    </w:lvl>
+    <w:lvl w:ilvl="1" w:tplc="04160003" w:tentative="1">
+      <w:start w:val="1"/>
+      <w:numFmt w:val="bullet"/>
+      <w:lvlText w:val="o"/>
+      <w:lvlJc w:val="left"/>
+      <w:pPr>
+        <w:ind w:left="4320" w:hanging="360"/>
+      </w:pPr>
+      <w:rPr>
+        <w:rFonts w:ascii="Courier New" w:hAnsi="Courier New" w:cs="Courier New" w:hint="default"/>
+      </w:rPr>
+    </w:lvl>
+    <w:lvl w:ilvl="2" w:tplc="04160005" w:tentative="1">
+      <w:start w:val="1"/>
+      <w:numFmt w:val="bullet"/>
+      <w:lvlText w:val=""/>
+      <w:lvlJc w:val="left"/>
+      <w:pPr>
+        <w:ind w:left="5040" w:hanging="360"/>
+      </w:pPr>
+      <w:rPr>
+        <w:rFonts w:ascii="Wingdings" w:hAnsi="Wingdings" w:hint="default"/>
+      </w:rPr>
+    </w:lvl>
+    <w:lvl w:ilvl="3" w:tplc="04160001" w:tentative="1">
+      <w:start w:val="1"/>
+      <w:numFmt w:val="bullet"/>
+      <w:lvlText w:val=""/>
+      <w:lvlJc w:val="left"/>
+      <w:pPr>
+        <w:ind w:left="5760" w:hanging="360"/>
+      </w:pPr>
+      <w:rPr>
+        <w:rFonts w:ascii="Symbol" w:hAnsi="Symbol" w:hint="default"/>
+      </w:rPr>
+    </w:lvl>
+    <w:lvl w:ilvl="4" w:tplc="04160003" w:tentative="1">
+      <w:start w:val="1"/>
+      <w:numFmt w:val="bullet"/>
+      <w:lvlText w:val="o"/>
+      <w:lvlJc w:val="left"/>
+      <w:pPr>
+        <w:ind w:left="6480" w:hanging="360"/>
+      </w:pPr>
+      <w:rPr>
+        <w:rFonts w:ascii="Courier New" w:hAnsi="Courier New" w:cs="Courier New" w:hint="default"/>
+      </w:rPr>
+    </w:lvl>
+    <w:lvl w:ilvl="5" w:tplc="04160005" w:tentative="1">
+      <w:start w:val="1"/>
+      <w:numFmt w:val="bullet"/>
+      <w:lvlText w:val=""/>
+      <w:lvlJc w:val="left"/>
+      <w:pPr>
+        <w:ind w:left="7200" w:hanging="360"/>
+      </w:pPr>
+      <w:rPr>
+        <w:rFonts w:ascii="Wingdings" w:hAnsi="Wingdings" w:hint="default"/>
+      </w:rPr>
+    </w:lvl>
+    <w:lvl w:ilvl="6" w:tplc="04160001" w:tentative="1">
+      <w:start w:val="1"/>
+      <w:numFmt w:val="bullet"/>
+      <w:lvlText w:val=""/>
+      <w:lvlJc w:val="left"/>
+      <w:pPr>
+        <w:ind w:left="7920" w:hanging="360"/>
+      </w:pPr>
+      <w:rPr>
+        <w:rFonts w:ascii="Symbol" w:hAnsi="Symbol" w:hint="default"/>
+      </w:rPr>
+    </w:lvl>
+    <w:lvl w:ilvl="7" w:tplc="04160003" w:tentative="1">
+      <w:start w:val="1"/>
+      <w:numFmt w:val="bullet"/>
+      <w:lvlText w:val="o"/>
+      <w:lvlJc w:val="left"/>
+      <w:pPr>
+        <w:ind w:left="8640" w:hanging="360"/>
+      </w:pPr>
+      <w:rPr>
+        <w:rFonts w:ascii="Courier New" w:hAnsi="Courier New" w:cs="Courier New" w:hint="default"/>
+      </w:rPr>
+    </w:lvl>
+    <w:lvl w:ilvl="8" w:tplc="04160005" w:tentative="1">
+      <w:start w:val="1"/>
+      <w:numFmt w:val="bullet"/>
+      <w:lvlText w:val=""/>
+      <w:lvlJc w:val="left"/>
+      <w:pPr>
+        <w:ind w:left="9360" w:hanging="360"/>
+      </w:pPr>
+      <w:rPr>
+        <w:rFonts w:ascii="Wingdings" w:hAnsi="Wingdings" w:hint="default"/>
+      </w:rPr>
+    </w:lvl>
+  </w:abstractNum>
+  <w:abstractNum w:abstractNumId="4" w15:restartNumberingAfterBreak="0">
+    <w:nsid w:val="53F10644"/>
+    <w:multiLevelType w:val="hybridMultilevel"/>
+    <w:tmpl w:val="F9002268"/>
+    <w:lvl w:ilvl="0" w:tplc="04160001">
+      <w:start w:val="1"/>
+      <w:numFmt w:val="bullet"/>
+      <w:lvlText w:val=""/>
+      <w:lvlJc w:val="left"/>
+      <w:pPr>
+        <w:ind w:left="720" w:hanging="360"/>
+      </w:pPr>
+      <w:rPr>
+        <w:rFonts w:ascii="Symbol" w:hAnsi="Symbol" w:hint="default"/>
+      </w:rPr>
+    </w:lvl>
+    <w:lvl w:ilvl="1" w:tplc="04160003" w:tentative="1">
+      <w:start w:val="1"/>
+      <w:numFmt w:val="bullet"/>
+      <w:lvlText w:val="o"/>
+      <w:lvlJc w:val="left"/>
+      <w:pPr>
+        <w:ind w:left="1440" w:hanging="360"/>
+      </w:pPr>
+      <w:rPr>
+        <w:rFonts w:ascii="Courier New" w:hAnsi="Courier New" w:cs="Courier New" w:hint="default"/>
+      </w:rPr>
+    </w:lvl>
+    <w:lvl w:ilvl="2" w:tplc="04160005" w:tentative="1">
+      <w:start w:val="1"/>
+      <w:numFmt w:val="bullet"/>
+      <w:lvlText w:val=""/>
+      <w:lvlJc w:val="left"/>
+      <w:pPr>
+        <w:ind w:left="2160" w:hanging="360"/>
+      </w:pPr>
+      <w:rPr>
+        <w:rFonts w:ascii="Wingdings" w:hAnsi="Wingdings" w:hint="default"/>
+      </w:rPr>
+    </w:lvl>
+    <w:lvl w:ilvl="3" w:tplc="04160001" w:tentative="1">
+      <w:start w:val="1"/>
+      <w:numFmt w:val="bullet"/>
+      <w:lvlText w:val=""/>
+      <w:lvlJc w:val="left"/>
+      <w:pPr>
+        <w:ind w:left="2880" w:hanging="360"/>
+      </w:pPr>
+      <w:rPr>
+        <w:rFonts w:ascii="Symbol" w:hAnsi="Symbol" w:hint="default"/>
+      </w:rPr>
+    </w:lvl>
+    <w:lvl w:ilvl="4" w:tplc="04160003" w:tentative="1">
+      <w:start w:val="1"/>
+      <w:numFmt w:val="bullet"/>
+      <w:lvlText w:val="o"/>
+      <w:lvlJc w:val="left"/>
+      <w:pPr>
+        <w:ind w:left="3600" w:hanging="360"/>
+      </w:pPr>
+      <w:rPr>
+        <w:rFonts w:ascii="Courier New" w:hAnsi="Courier New" w:cs="Courier New" w:hint="default"/>
+      </w:rPr>
+    </w:lvl>
+    <w:lvl w:ilvl="5" w:tplc="04160005" w:tentative="1">
+      <w:start w:val="1"/>
+      <w:numFmt w:val="bullet"/>
+      <w:lvlText w:val=""/>
+      <w:lvlJc w:val="left"/>
+      <w:pPr>
+        <w:ind w:left="4320" w:hanging="360"/>
+      </w:pPr>
+      <w:rPr>
+        <w:rFonts w:ascii="Wingdings" w:hAnsi="Wingdings" w:hint="default"/>
+      </w:rPr>
+    </w:lvl>
+    <w:lvl w:ilvl="6" w:tplc="04160001" w:tentative="1">
+      <w:start w:val="1"/>
+      <w:numFmt w:val="bullet"/>
+      <w:lvlText w:val=""/>
+      <w:lvlJc w:val="left"/>
+      <w:pPr>
+        <w:ind w:left="5040" w:hanging="360"/>
+      </w:pPr>
+      <w:rPr>
+        <w:rFonts w:ascii="Symbol" w:hAnsi="Symbol" w:hint="default"/>
+      </w:rPr>
+    </w:lvl>
+    <w:lvl w:ilvl="7" w:tplc="04160003" w:tentative="1">
+      <w:start w:val="1"/>
+      <w:numFmt w:val="bullet"/>
+      <w:lvlText w:val="o"/>
+      <w:lvlJc w:val="left"/>
+      <w:pPr>
+        <w:ind w:left="5760" w:hanging="360"/>
+      </w:pPr>
+      <w:rPr>
+        <w:rFonts w:ascii="Courier New" w:hAnsi="Courier New" w:cs="Courier New" w:hint="default"/>
+      </w:rPr>
+    </w:lvl>
+    <w:lvl w:ilvl="8" w:tplc="04160005" w:tentative="1">
+      <w:start w:val="1"/>
+      <w:numFmt w:val="bullet"/>
+      <w:lvlText w:val=""/>
+      <w:lvlJc w:val="left"/>
+      <w:pPr>
+        <w:ind w:left="6480" w:hanging="360"/>
+      </w:pPr>
+      <w:rPr>
+        <w:rFonts w:ascii="Wingdings" w:hAnsi="Wingdings" w:hint="default"/>
+      </w:rPr>
+    </w:lvl>
+  </w:abstractNum>
+  <w:abstractNum w:abstractNumId="5" w15:restartNumberingAfterBreak="0">
+    <w:nsid w:val="60DB082A"/>
+    <w:multiLevelType w:val="hybridMultilevel"/>
+    <w:tmpl w:val="A676923A"/>
+    <w:lvl w:ilvl="0" w:tplc="04160001">
+      <w:start w:val="1"/>
+      <w:numFmt w:val="bullet"/>
+      <w:lvlText w:val=""/>
+      <w:lvlJc w:val="left"/>
+      <w:pPr>
+        <w:ind w:left="3600" w:hanging="360"/>
+      </w:pPr>
+      <w:rPr>
+        <w:rFonts w:ascii="Symbol" w:hAnsi="Symbol" w:hint="default"/>
+      </w:rPr>
+    </w:lvl>
+    <w:lvl w:ilvl="1" w:tplc="04160003" w:tentative="1">
+      <w:start w:val="1"/>
+      <w:numFmt w:val="bullet"/>
+      <w:lvlText w:val="o"/>
+      <w:lvlJc w:val="left"/>
+      <w:pPr>
+        <w:ind w:left="4320" w:hanging="360"/>
+      </w:pPr>
+      <w:rPr>
+        <w:rFonts w:ascii="Courier New" w:hAnsi="Courier New" w:cs="Courier New" w:hint="default"/>
+      </w:rPr>
+    </w:lvl>
+    <w:lvl w:ilvl="2" w:tplc="04160005" w:tentative="1">
+      <w:start w:val="1"/>
+      <w:numFmt w:val="bullet"/>
+      <w:lvlText w:val=""/>
+      <w:lvlJc w:val="left"/>
+      <w:pPr>
+        <w:ind w:left="5040" w:hanging="360"/>
+      </w:pPr>
+      <w:rPr>
+        <w:rFonts w:ascii="Wingdings" w:hAnsi="Wingdings" w:hint="default"/>
+      </w:rPr>
+    </w:lvl>
+    <w:lvl w:ilvl="3" w:tplc="04160001" w:tentative="1">
+      <w:start w:val="1"/>
+      <w:numFmt w:val="bullet"/>
+      <w:lvlText w:val=""/>
+      <w:lvlJc w:val="left"/>
+      <w:pPr>
+        <w:ind w:left="5760" w:hanging="360"/>
+      </w:pPr>
+      <w:rPr>
+        <w:rFonts w:ascii="Symbol" w:hAnsi="Symbol" w:hint="default"/>
+      </w:rPr>
+    </w:lvl>
+    <w:lvl w:ilvl="4" w:tplc="04160003" w:tentative="1">
+      <w:start w:val="1"/>
+      <w:numFmt w:val="bullet"/>
+      <w:lvlText w:val="o"/>
+      <w:lvlJc w:val="left"/>
+      <w:pPr>
+        <w:ind w:left="6480" w:hanging="360"/>
+      </w:pPr>
+      <w:rPr>
+        <w:rFonts w:ascii="Courier New" w:hAnsi="Courier New" w:cs="Courier New" w:hint="default"/>
+      </w:rPr>
+    </w:lvl>
+    <w:lvl w:ilvl="5" w:tplc="04160005" w:tentative="1">
+      <w:start w:val="1"/>
+      <w:numFmt w:val="bullet"/>
+      <w:lvlText w:val=""/>
+      <w:lvlJc w:val="left"/>
+      <w:pPr>
+        <w:ind w:left="7200" w:hanging="360"/>
+      </w:pPr>
+      <w:rPr>
+        <w:rFonts w:ascii="Wingdings" w:hAnsi="Wingdings" w:hint="default"/>
+      </w:rPr>
+    </w:lvl>
+    <w:lvl w:ilvl="6" w:tplc="04160001" w:tentative="1">
+      <w:start w:val="1"/>
+      <w:numFmt w:val="bullet"/>
+      <w:lvlText w:val=""/>
+      <w:lvlJc w:val="left"/>
+      <w:pPr>
+        <w:ind w:left="7920" w:hanging="360"/>
+      </w:pPr>
+      <w:rPr>
+        <w:rFonts w:ascii="Symbol" w:hAnsi="Symbol" w:hint="default"/>
+      </w:rPr>
+    </w:lvl>
+    <w:lvl w:ilvl="7" w:tplc="04160003" w:tentative="1">
+      <w:start w:val="1"/>
+      <w:numFmt w:val="bullet"/>
+      <w:lvlText w:val="o"/>
+      <w:lvlJc w:val="left"/>
+      <w:pPr>
+        <w:ind w:left="8640" w:hanging="360"/>
+      </w:pPr>
+      <w:rPr>
+        <w:rFonts w:ascii="Courier New" w:hAnsi="Courier New" w:cs="Courier New" w:hint="default"/>
+      </w:rPr>
+    </w:lvl>
+    <w:lvl w:ilvl="8" w:tplc="04160005" w:tentative="1">
+      <w:start w:val="1"/>
+      <w:numFmt w:val="bullet"/>
+      <w:lvlText w:val=""/>
+      <w:lvlJc w:val="left"/>
+      <w:pPr>
+        <w:ind w:left="9360" w:hanging="360"/>
+      </w:pPr>
+      <w:rPr>
+        <w:rFonts w:ascii="Wingdings" w:hAnsi="Wingdings" w:hint="default"/>
+      </w:rPr>
+    </w:lvl>
+  </w:abstractNum>
+  <w:abstractNum w:abstractNumId="6" w15:restartNumberingAfterBreak="0">
     <w:nsid w:val="713727AE"/>
     <w:multiLevelType w:val="hybridMultilevel"/>
     <w:tmpl w:val="F0B4B6B8"/>
@@ -274,8 +1284,115 @@
       </w:rPr>
     </w:lvl>
   </w:abstractNum>
+  <w:abstractNum w:abstractNumId="7" w15:restartNumberingAfterBreak="0">
+    <w:nsid w:val="71F47F87"/>
+    <w:multiLevelType w:val="hybridMultilevel"/>
+    <w:tmpl w:val="D3CCDF40"/>
+    <w:lvl w:ilvl="0" w:tplc="0416000F">
+      <w:start w:val="1"/>
+      <w:numFmt w:val="decimal"/>
+      <w:lvlText w:val="%1."/>
+      <w:lvlJc w:val="left"/>
+      <w:pPr>
+        <w:ind w:left="720" w:hanging="360"/>
+      </w:pPr>
+    </w:lvl>
+    <w:lvl w:ilvl="1" w:tplc="04160019" w:tentative="1">
+      <w:start w:val="1"/>
+      <w:numFmt w:val="lowerLetter"/>
+      <w:lvlText w:val="%2."/>
+      <w:lvlJc w:val="left"/>
+      <w:pPr>
+        <w:ind w:left="1440" w:hanging="360"/>
+      </w:pPr>
+    </w:lvl>
+    <w:lvl w:ilvl="2" w:tplc="0416001B" w:tentative="1">
+      <w:start w:val="1"/>
+      <w:numFmt w:val="lowerRoman"/>
+      <w:lvlText w:val="%3."/>
+      <w:lvlJc w:val="right"/>
+      <w:pPr>
+        <w:ind w:left="2160" w:hanging="180"/>
+      </w:pPr>
+    </w:lvl>
+    <w:lvl w:ilvl="3" w:tplc="0416000F" w:tentative="1">
+      <w:start w:val="1"/>
+      <w:numFmt w:val="decimal"/>
+      <w:lvlText w:val="%4."/>
+      <w:lvlJc w:val="left"/>
+      <w:pPr>
+        <w:ind w:left="2880" w:hanging="360"/>
+      </w:pPr>
+    </w:lvl>
+    <w:lvl w:ilvl="4" w:tplc="04160019" w:tentative="1">
+      <w:start w:val="1"/>
+      <w:numFmt w:val="lowerLetter"/>
+      <w:lvlText w:val="%5."/>
+      <w:lvlJc w:val="left"/>
+      <w:pPr>
+        <w:ind w:left="3600" w:hanging="360"/>
+      </w:pPr>
+    </w:lvl>
+    <w:lvl w:ilvl="5" w:tplc="0416001B" w:tentative="1">
+      <w:start w:val="1"/>
+      <w:numFmt w:val="lowerRoman"/>
+      <w:lvlText w:val="%6."/>
+      <w:lvlJc w:val="right"/>
+      <w:pPr>
+        <w:ind w:left="4320" w:hanging="180"/>
+      </w:pPr>
+    </w:lvl>
+    <w:lvl w:ilvl="6" w:tplc="0416000F" w:tentative="1">
+      <w:start w:val="1"/>
+      <w:numFmt w:val="decimal"/>
+      <w:lvlText w:val="%7."/>
+      <w:lvlJc w:val="left"/>
+      <w:pPr>
+        <w:ind w:left="5040" w:hanging="360"/>
+      </w:pPr>
+    </w:lvl>
+    <w:lvl w:ilvl="7" w:tplc="04160019" w:tentative="1">
+      <w:start w:val="1"/>
+      <w:numFmt w:val="lowerLetter"/>
+      <w:lvlText w:val="%8."/>
+      <w:lvlJc w:val="left"/>
+      <w:pPr>
+        <w:ind w:left="5760" w:hanging="360"/>
+      </w:pPr>
+    </w:lvl>
+    <w:lvl w:ilvl="8" w:tplc="0416001B" w:tentative="1">
+      <w:start w:val="1"/>
+      <w:numFmt w:val="lowerRoman"/>
+      <w:lvlText w:val="%9."/>
+      <w:lvlJc w:val="right"/>
+      <w:pPr>
+        <w:ind w:left="6480" w:hanging="180"/>
+      </w:pPr>
+    </w:lvl>
+  </w:abstractNum>
   <w:num w:numId="1">
+    <w:abstractNumId w:val="6"/>
+  </w:num>
+  <w:num w:numId="2">
+    <w:abstractNumId w:val="5"/>
+  </w:num>
+  <w:num w:numId="3">
+    <w:abstractNumId w:val="3"/>
+  </w:num>
+  <w:num w:numId="4">
     <w:abstractNumId w:val="0"/>
+  </w:num>
+  <w:num w:numId="5">
+    <w:abstractNumId w:val="1"/>
+  </w:num>
+  <w:num w:numId="6">
+    <w:abstractNumId w:val="2"/>
+  </w:num>
+  <w:num w:numId="7">
+    <w:abstractNumId w:val="4"/>
+  </w:num>
+  <w:num w:numId="8">
+    <w:abstractNumId w:val="7"/>
   </w:num>
 </w:numbering>
 </file>
@@ -297,7 +1414,7 @@
       </w:pPr>
     </w:pPrDefault>
   </w:docDefaults>
-  <w:latentStyles w:defLockedState="0" w:defUIPriority="99" w:defSemiHidden="0" w:defUnhideWhenUsed="0" w:defQFormat="0" w:count="377">
+  <w:latentStyles w:defLockedState="0" w:defUIPriority="99" w:defSemiHidden="0" w:defUnhideWhenUsed="0" w:defQFormat="0" w:count="376">
     <w:lsdException w:name="Normal" w:uiPriority="0" w:qFormat="1"/>
     <w:lsdException w:name="heading 1" w:uiPriority="9" w:qFormat="1"/>
     <w:lsdException w:name="heading 2" w:semiHidden="1" w:uiPriority="9" w:unhideWhenUsed="1" w:qFormat="1"/>
@@ -674,7 +1791,6 @@
     <w:lsdException w:name="Hashtag" w:semiHidden="1" w:unhideWhenUsed="1"/>
     <w:lsdException w:name="Unresolved Mention" w:semiHidden="1" w:unhideWhenUsed="1"/>
     <w:lsdException w:name="Smart Link" w:semiHidden="1" w:unhideWhenUsed="1"/>
-    <w:lsdException w:name="Smart Link Error" w:semiHidden="1" w:unhideWhenUsed="1"/>
   </w:latentStyles>
   <w:style w:type="paragraph" w:default="1" w:styleId="Normal">
     <w:name w:val="Normal"/>

</xml_diff>

<commit_message>
Adicionar outro componente ao documento
Adicionar o componente articlebox da view de detalhes do produto ao documento.
</commit_message>
<xml_diff>
--- a/docs/wireframe.docx
+++ b/docs/wireframe.docx
@@ -421,6 +421,75 @@
         </w:numPr>
       </w:pPr>
       <w:r>
+        <w:t>Articlebox (detalhes)</w:t>
+      </w:r>
+    </w:p>
+    <w:p>
+      <w:r>
+        <w:rPr>
+          <w:noProof/>
+        </w:rPr>
+        <w:drawing>
+          <wp:inline distT="0" distB="0" distL="0" distR="0" wp14:anchorId="1435AB5E" wp14:editId="1F0A0C85">
+            <wp:extent cx="5267325" cy="2743200"/>
+            <wp:effectExtent l="0" t="0" r="9525" b="0"/>
+            <wp:docPr id="3" name="Imagem 3"/>
+            <wp:cNvGraphicFramePr>
+              <a:graphicFrameLocks xmlns:a="http://schemas.openxmlformats.org/drawingml/2006/main" noChangeAspect="1"/>
+            </wp:cNvGraphicFramePr>
+            <a:graphic xmlns:a="http://schemas.openxmlformats.org/drawingml/2006/main">
+              <a:graphicData uri="http://schemas.openxmlformats.org/drawingml/2006/picture">
+                <pic:pic xmlns:pic="http://schemas.openxmlformats.org/drawingml/2006/picture">
+                  <pic:nvPicPr>
+                    <pic:cNvPr id="0" name="Picture 1"/>
+                    <pic:cNvPicPr>
+                      <a:picLocks noChangeAspect="1" noChangeArrowheads="1"/>
+                    </pic:cNvPicPr>
+                  </pic:nvPicPr>
+                  <pic:blipFill>
+                    <a:blip r:embed="rId8">
+                      <a:extLst>
+                        <a:ext uri="{28A0092B-C50C-407E-A947-70E740481C1C}">
+                          <a14:useLocalDpi xmlns:a14="http://schemas.microsoft.com/office/drawing/2010/main" val="0"/>
+                        </a:ext>
+                      </a:extLst>
+                    </a:blip>
+                    <a:srcRect/>
+                    <a:stretch>
+                      <a:fillRect/>
+                    </a:stretch>
+                  </pic:blipFill>
+                  <pic:spPr bwMode="auto">
+                    <a:xfrm>
+                      <a:off x="0" y="0"/>
+                      <a:ext cx="5267325" cy="2743200"/>
+                    </a:xfrm>
+                    <a:prstGeom prst="rect">
+                      <a:avLst/>
+                    </a:prstGeom>
+                    <a:noFill/>
+                    <a:ln>
+                      <a:noFill/>
+                    </a:ln>
+                  </pic:spPr>
+                </pic:pic>
+              </a:graphicData>
+            </a:graphic>
+          </wp:inline>
+        </w:drawing>
+      </w:r>
+      <w:bookmarkStart w:id="2" w:name="_GoBack"/>
+      <w:bookmarkEnd w:id="2"/>
+    </w:p>
+    <w:p>
+      <w:pPr>
+        <w:pStyle w:val="PargrafodaLista"/>
+        <w:numPr>
+          <w:ilvl w:val="0"/>
+          <w:numId w:val="7"/>
+        </w:numPr>
+      </w:pPr>
+      <w:r>
         <w:t>Footerbox</w:t>
       </w:r>
     </w:p>
@@ -447,7 +516,7 @@
                     </pic:cNvPicPr>
                   </pic:nvPicPr>
                   <pic:blipFill>
-                    <a:blip r:embed="rId8">
+                    <a:blip r:embed="rId9">
                       <a:extLst>
                         <a:ext uri="{28A0092B-C50C-407E-A947-70E740481C1C}">
                           <a14:useLocalDpi xmlns:a14="http://schemas.microsoft.com/office/drawing/2010/main" val="0"/>
@@ -478,8 +547,6 @@
           </wp:inline>
         </w:drawing>
       </w:r>
-      <w:bookmarkStart w:id="2" w:name="_GoBack"/>
-      <w:bookmarkEnd w:id="2"/>
     </w:p>
     <w:sectPr>
       <w:pgSz w:w="11906" w:h="16838"/>
@@ -948,7 +1015,7 @@
   <w:abstractNum w:abstractNumId="4" w15:restartNumberingAfterBreak="0">
     <w:nsid w:val="53F10644"/>
     <w:multiLevelType w:val="hybridMultilevel"/>
-    <w:tmpl w:val="F9002268"/>
+    <w:tmpl w:val="01EC16E8"/>
     <w:lvl w:ilvl="0" w:tplc="04160001">
       <w:start w:val="1"/>
       <w:numFmt w:val="bullet"/>

</xml_diff>